<commit_message>
Added LatexReport folder and Overleaf sub-repository
</commit_message>
<xml_diff>
--- a/References/Mock Output of Program.docx
+++ b/References/Mock Output of Program.docx
@@ -61,30 +61,20 @@
       <w:r>
         <w:t xml:space="preserve"> results in the averaged values of </w:t>
       </w:r>
-      <w:proofErr w:type="spellStart"/>
       <w:r>
         <w:rPr>
           <w:i/>
         </w:rPr>
         <w:t>decisions_made</w:t>
       </w:r>
-      <w:proofErr w:type="spellEnd"/>
       <w:r>
         <w:t xml:space="preserve"> and </w:t>
       </w:r>
-      <w:proofErr w:type="spellStart"/>
       <w:r>
         <w:rPr>
           <w:i/>
         </w:rPr>
-        <w:t>successful_colorings</w:t>
-      </w:r>
-      <w:proofErr w:type="spellEnd"/>
-      <w:r>
-        <w:rPr>
-          <w:i/>
-        </w:rPr>
-        <w:t xml:space="preserve"> </w:t>
+        <w:t xml:space="preserve">successful_colorings </w:t>
       </w:r>
       <w:r>
         <w:t>for eac</w:t>
@@ -149,25 +139,21 @@
       <w:r>
         <w:t xml:space="preserve">are the values of </w:t>
       </w:r>
-      <w:proofErr w:type="spellStart"/>
       <w:r>
         <w:rPr>
           <w:i/>
         </w:rPr>
         <w:t>decisions_made</w:t>
       </w:r>
-      <w:proofErr w:type="spellEnd"/>
       <w:r>
         <w:t xml:space="preserve"> and </w:t>
       </w:r>
-      <w:proofErr w:type="spellStart"/>
       <w:r>
         <w:rPr>
           <w:i/>
         </w:rPr>
         <w:t>successful_colorings</w:t>
       </w:r>
-      <w:proofErr w:type="spellEnd"/>
       <w:r>
         <w:t xml:space="preserve"> </w:t>
       </w:r>
@@ -225,25 +211,21 @@
       <w:r>
         <w:t xml:space="preserve">are the averaged values of </w:t>
       </w:r>
-      <w:proofErr w:type="spellStart"/>
       <w:r>
         <w:rPr>
           <w:i/>
         </w:rPr>
         <w:t>decisions_made</w:t>
       </w:r>
-      <w:proofErr w:type="spellEnd"/>
       <w:r>
         <w:t xml:space="preserve"> and </w:t>
       </w:r>
-      <w:proofErr w:type="spellStart"/>
       <w:r>
         <w:rPr>
           <w:i/>
         </w:rPr>
         <w:t>successful_colorings</w:t>
       </w:r>
-      <w:proofErr w:type="spellEnd"/>
       <w:r>
         <w:t xml:space="preserve"> </w:t>
       </w:r>
@@ -307,7 +289,7 @@
           <v:shape id="_x0000_i1025" type="#_x0000_t75" style="width:488.25pt;height:368.25pt" o:ole="">
             <v:imagedata r:id="rId5" o:title=""/>
           </v:shape>
-          <o:OLEObject Type="Embed" ProgID="Excel.Sheet.12" ShapeID="_x0000_i1025" DrawAspect="Content" ObjectID="_1536089548" r:id="rId6"/>
+          <o:OLEObject Type="Embed" ProgID="Excel.Sheet.12" ShapeID="_x0000_i1025" DrawAspect="Content" ObjectID="_1536168463" r:id="rId6"/>
         </w:object>
       </w:r>
     </w:p>
@@ -321,7 +303,7 @@
           <v:shape id="_x0000_i1026" type="#_x0000_t75" style="width:488.25pt;height:4in" o:ole="">
             <v:imagedata r:id="rId7" o:title=""/>
           </v:shape>
-          <o:OLEObject Type="Embed" ProgID="Excel.Sheet.12" ShapeID="_x0000_i1026" DrawAspect="Content" ObjectID="_1536089549" r:id="rId8"/>
+          <o:OLEObject Type="Embed" ProgID="Excel.Sheet.12" ShapeID="_x0000_i1026" DrawAspect="Content" ObjectID="_1536168464" r:id="rId8"/>
         </w:object>
       </w:r>
     </w:p>
@@ -334,13 +316,36 @@
           <v:shape id="_x0000_i1027" type="#_x0000_t75" style="width:488.25pt;height:4in" o:ole="">
             <v:imagedata r:id="rId9" o:title=""/>
           </v:shape>
-          <o:OLEObject Type="Embed" ProgID="Excel.Sheet.12" ShapeID="_x0000_i1027" DrawAspect="Content" ObjectID="_1536089550" r:id="rId10"/>
+          <o:OLEObject Type="Embed" ProgID="Excel.Sheet.12" ShapeID="_x0000_i1027" DrawAspect="Content" ObjectID="_1536168465" r:id="rId10"/>
         </w:object>
+      </w:r>
+    </w:p>
+    <w:p>
+      <w:pPr>
+        <w:pStyle w:val="ListParagraph"/>
+        <w:numPr>
+          <w:ilvl w:val="0"/>
+          <w:numId w:val="2"/>
+        </w:numPr>
+      </w:pPr>
+      <w:r>
+        <w:t>Notes:</w:t>
+      </w:r>
+    </w:p>
+    <w:p>
+      <w:pPr>
+        <w:pStyle w:val="ListParagraph"/>
+        <w:numPr>
+          <w:ilvl w:val="1"/>
+          <w:numId w:val="2"/>
+        </w:numPr>
+      </w:pPr>
+      <w:r>
+        <w:t>Add column for how well an algorithm colored a graph when it failed</w:t>
       </w:r>
       <w:bookmarkStart w:id="3" w:name="_GoBack"/>
       <w:bookmarkEnd w:id="3"/>
     </w:p>
-    <w:p/>
     <w:sectPr>
       <w:pgSz w:w="12240" w:h="15840"/>
       <w:pgMar w:top="720" w:right="720" w:bottom="720" w:left="720" w:header="720" w:footer="720" w:gutter="0"/>
@@ -354,6 +359,119 @@
 <file path=word/numbering.xml><?xml version="1.0" encoding="utf-8"?>
 <w:numbering xmlns:wpc="http://schemas.microsoft.com/office/word/2010/wordprocessingCanvas" xmlns:mc="http://schemas.openxmlformats.org/markup-compatibility/2006" xmlns:o="urn:schemas-microsoft-com:office:office" xmlns:r="http://schemas.openxmlformats.org/officeDocument/2006/relationships" xmlns:m="http://schemas.openxmlformats.org/officeDocument/2006/math" xmlns:v="urn:schemas-microsoft-com:vml" xmlns:wp14="http://schemas.microsoft.com/office/word/2010/wordprocessingDrawing" xmlns:wp="http://schemas.openxmlformats.org/drawingml/2006/wordprocessingDrawing" xmlns:w10="urn:schemas-microsoft-com:office:word" xmlns:w="http://schemas.openxmlformats.org/wordprocessingml/2006/main" xmlns:w14="http://schemas.microsoft.com/office/word/2010/wordml" xmlns:w15="http://schemas.microsoft.com/office/word/2012/wordml" xmlns:wpg="http://schemas.microsoft.com/office/word/2010/wordprocessingGroup" xmlns:wpi="http://schemas.microsoft.com/office/word/2010/wordprocessingInk" xmlns:wne="http://schemas.microsoft.com/office/word/2006/wordml" xmlns:wps="http://schemas.microsoft.com/office/word/2010/wordprocessingShape" mc:Ignorable="w14 w15 wp14">
   <w:abstractNum w:abstractNumId="0">
+    <w:nsid w:val="047D4C24"/>
+    <w:multiLevelType w:val="hybridMultilevel"/>
+    <w:tmpl w:val="89DEA73C"/>
+    <w:lvl w:ilvl="0" w:tplc="04090001">
+      <w:start w:val="1"/>
+      <w:numFmt w:val="bullet"/>
+      <w:lvlText w:val=""/>
+      <w:lvlJc w:val="left"/>
+      <w:pPr>
+        <w:ind w:left="720" w:hanging="360"/>
+      </w:pPr>
+      <w:rPr>
+        <w:rFonts w:ascii="Symbol" w:hAnsi="Symbol" w:hint="default"/>
+      </w:rPr>
+    </w:lvl>
+    <w:lvl w:ilvl="1" w:tplc="04090003">
+      <w:start w:val="1"/>
+      <w:numFmt w:val="bullet"/>
+      <w:lvlText w:val="o"/>
+      <w:lvlJc w:val="left"/>
+      <w:pPr>
+        <w:ind w:left="1440" w:hanging="360"/>
+      </w:pPr>
+      <w:rPr>
+        <w:rFonts w:ascii="Courier New" w:hAnsi="Courier New" w:cs="Courier New" w:hint="default"/>
+      </w:rPr>
+    </w:lvl>
+    <w:lvl w:ilvl="2" w:tplc="04090005" w:tentative="1">
+      <w:start w:val="1"/>
+      <w:numFmt w:val="bullet"/>
+      <w:lvlText w:val=""/>
+      <w:lvlJc w:val="left"/>
+      <w:pPr>
+        <w:ind w:left="2160" w:hanging="360"/>
+      </w:pPr>
+      <w:rPr>
+        <w:rFonts w:ascii="Wingdings" w:hAnsi="Wingdings" w:hint="default"/>
+      </w:rPr>
+    </w:lvl>
+    <w:lvl w:ilvl="3" w:tplc="04090001" w:tentative="1">
+      <w:start w:val="1"/>
+      <w:numFmt w:val="bullet"/>
+      <w:lvlText w:val=""/>
+      <w:lvlJc w:val="left"/>
+      <w:pPr>
+        <w:ind w:left="2880" w:hanging="360"/>
+      </w:pPr>
+      <w:rPr>
+        <w:rFonts w:ascii="Symbol" w:hAnsi="Symbol" w:hint="default"/>
+      </w:rPr>
+    </w:lvl>
+    <w:lvl w:ilvl="4" w:tplc="04090003" w:tentative="1">
+      <w:start w:val="1"/>
+      <w:numFmt w:val="bullet"/>
+      <w:lvlText w:val="o"/>
+      <w:lvlJc w:val="left"/>
+      <w:pPr>
+        <w:ind w:left="3600" w:hanging="360"/>
+      </w:pPr>
+      <w:rPr>
+        <w:rFonts w:ascii="Courier New" w:hAnsi="Courier New" w:cs="Courier New" w:hint="default"/>
+      </w:rPr>
+    </w:lvl>
+    <w:lvl w:ilvl="5" w:tplc="04090005" w:tentative="1">
+      <w:start w:val="1"/>
+      <w:numFmt w:val="bullet"/>
+      <w:lvlText w:val=""/>
+      <w:lvlJc w:val="left"/>
+      <w:pPr>
+        <w:ind w:left="4320" w:hanging="360"/>
+      </w:pPr>
+      <w:rPr>
+        <w:rFonts w:ascii="Wingdings" w:hAnsi="Wingdings" w:hint="default"/>
+      </w:rPr>
+    </w:lvl>
+    <w:lvl w:ilvl="6" w:tplc="04090001" w:tentative="1">
+      <w:start w:val="1"/>
+      <w:numFmt w:val="bullet"/>
+      <w:lvlText w:val=""/>
+      <w:lvlJc w:val="left"/>
+      <w:pPr>
+        <w:ind w:left="5040" w:hanging="360"/>
+      </w:pPr>
+      <w:rPr>
+        <w:rFonts w:ascii="Symbol" w:hAnsi="Symbol" w:hint="default"/>
+      </w:rPr>
+    </w:lvl>
+    <w:lvl w:ilvl="7" w:tplc="04090003" w:tentative="1">
+      <w:start w:val="1"/>
+      <w:numFmt w:val="bullet"/>
+      <w:lvlText w:val="o"/>
+      <w:lvlJc w:val="left"/>
+      <w:pPr>
+        <w:ind w:left="5760" w:hanging="360"/>
+      </w:pPr>
+      <w:rPr>
+        <w:rFonts w:ascii="Courier New" w:hAnsi="Courier New" w:cs="Courier New" w:hint="default"/>
+      </w:rPr>
+    </w:lvl>
+    <w:lvl w:ilvl="8" w:tplc="04090005" w:tentative="1">
+      <w:start w:val="1"/>
+      <w:numFmt w:val="bullet"/>
+      <w:lvlText w:val=""/>
+      <w:lvlJc w:val="left"/>
+      <w:pPr>
+        <w:ind w:left="6480" w:hanging="360"/>
+      </w:pPr>
+      <w:rPr>
+        <w:rFonts w:ascii="Wingdings" w:hAnsi="Wingdings" w:hint="default"/>
+      </w:rPr>
+    </w:lvl>
+  </w:abstractNum>
+  <w:abstractNum w:abstractNumId="1">
     <w:nsid w:val="19307C5A"/>
     <w:multiLevelType w:val="hybridMultilevel"/>
     <w:tmpl w:val="9A10C7DE"/>
@@ -467,6 +585,9 @@
     </w:lvl>
   </w:abstractNum>
   <w:num w:numId="1">
+    <w:abstractNumId w:val="1"/>
+  </w:num>
+  <w:num w:numId="2">
     <w:abstractNumId w:val="0"/>
   </w:num>
 </w:numbering>

</xml_diff>